<commit_message>
#1257 - In Progress status for exemption
</commit_message>
<xml_diff>
--- a/exemptionTemplate.docx
+++ b/exemptionTemplate.docx
@@ -190,7 +190,7 @@
           <w:sz w:val="42"/>
           <w:szCs w:val="42"/>
         </w:rPr>
-        <w:t xml:space="preserve"> </w:t>
+        <w:t xml:space="preserve"> Exemption </w:t>
       </w:r>
       <w:r>
         <w:rPr>
@@ -201,7 +201,7 @@
           <w:sz w:val="42"/>
           <w:szCs w:val="42"/>
         </w:rPr>
-        <w:t xml:space="preserve">Exemption </w:t>
+        <w:t>F</w:t>
       </w:r>
       <w:r>
         <w:rPr>
@@ -212,9 +212,13 @@
           <w:sz w:val="42"/>
           <w:szCs w:val="42"/>
         </w:rPr>
-        <w:t>F</w:t>
-      </w:r>
-      <w:r>
+        <w:t>or</w:t>
+      </w:r>
+    </w:p>
+    <w:p>
+      <w:pPr>
+        <w:spacing w:line="276" w:lineRule="auto"/>
+        <w:jc w:val="center"/>
         <w:rPr>
           <w:rFonts w:ascii="Lato" w:eastAsia="Arial" w:hAnsi="Lato"/>
           <w:b/>
@@ -223,13 +227,120 @@
           <w:sz w:val="42"/>
           <w:szCs w:val="42"/>
         </w:rPr>
+      </w:pPr>
+      <w:r>
+        <w:rPr>
+          <w:rFonts w:ascii="Arial" w:hAnsi="Arial" w:cs="Arial"/>
+          <w:color w:val="270333"/>
+          <w:sz w:val="20"/>
+          <w:szCs w:val="20"/>
+          <w:shd w:val="clear" w:color="auto" w:fill="F8F8F8"/>
+        </w:rPr>
+        <w:t>{$</w:t>
+      </w:r>
+      <w:proofErr w:type="spellStart"/>
+      <w:proofErr w:type="gramStart"/>
+      <w:r>
+        <w:rPr>
+          <w:rFonts w:ascii="Arial" w:hAnsi="Arial" w:cs="Arial"/>
+          <w:color w:val="270333"/>
+          <w:sz w:val="20"/>
+          <w:szCs w:val="20"/>
+          <w:shd w:val="clear" w:color="auto" w:fill="F8F8F8"/>
+        </w:rPr>
+        <w:t>at:ifEQ</w:t>
+      </w:r>
+      <w:proofErr w:type="spellEnd"/>
+      <w:proofErr w:type="gramEnd"/>
+      <w:r>
+        <w:rPr>
+          <w:rFonts w:ascii="Arial" w:hAnsi="Arial" w:cs="Arial"/>
+          <w:color w:val="270333"/>
+          <w:sz w:val="20"/>
+          <w:szCs w:val="20"/>
+          <w:shd w:val="clear" w:color="auto" w:fill="F8F8F8"/>
+        </w:rPr>
+        <w:t>(1</w:t>
+      </w:r>
+      <w:proofErr w:type="gramStart"/>
+      <w:r>
+        <w:rPr>
+          <w:rFonts w:ascii="Arial" w:hAnsi="Arial" w:cs="Arial"/>
+          <w:color w:val="270333"/>
+          <w:sz w:val="20"/>
+          <w:szCs w:val="20"/>
+          <w:shd w:val="clear" w:color="auto" w:fill="F8F8F8"/>
+        </w:rPr>
+        <w:t>):</w:t>
+      </w:r>
+      <w:proofErr w:type="spellStart"/>
+      <w:r>
+        <w:rPr>
+          <w:rFonts w:ascii="Arial" w:hAnsi="Arial" w:cs="Arial"/>
+          <w:color w:val="270333"/>
+          <w:sz w:val="20"/>
+          <w:szCs w:val="20"/>
+          <w:shd w:val="clear" w:color="auto" w:fill="F8F8F8"/>
+        </w:rPr>
         <w:t>or</w:t>
       </w:r>
-    </w:p>
-    <w:p>
-      <w:pPr>
-        <w:spacing w:line="276" w:lineRule="auto"/>
-        <w:jc w:val="center"/>
+      <w:proofErr w:type="gramEnd"/>
+      <w:r>
+        <w:rPr>
+          <w:rFonts w:ascii="Arial" w:hAnsi="Arial" w:cs="Arial"/>
+          <w:color w:val="270333"/>
+          <w:sz w:val="20"/>
+          <w:szCs w:val="20"/>
+          <w:shd w:val="clear" w:color="auto" w:fill="F8F8F8"/>
+        </w:rPr>
+        <w:t>:ifEQ</w:t>
+      </w:r>
+      <w:proofErr w:type="spellEnd"/>
+      <w:r>
+        <w:rPr>
+          <w:rFonts w:ascii="Arial" w:hAnsi="Arial" w:cs="Arial"/>
+          <w:color w:val="270333"/>
+          <w:sz w:val="20"/>
+          <w:szCs w:val="20"/>
+          <w:shd w:val="clear" w:color="auto" w:fill="F8F8F8"/>
+        </w:rPr>
+        <w:t>(2</w:t>
+      </w:r>
+      <w:proofErr w:type="gramStart"/>
+      <w:r>
+        <w:rPr>
+          <w:rFonts w:ascii="Arial" w:hAnsi="Arial" w:cs="Arial"/>
+          <w:color w:val="270333"/>
+          <w:sz w:val="20"/>
+          <w:szCs w:val="20"/>
+          <w:shd w:val="clear" w:color="auto" w:fill="F8F8F8"/>
+        </w:rPr>
+        <w:t>):</w:t>
+      </w:r>
+      <w:proofErr w:type="spellStart"/>
+      <w:r>
+        <w:rPr>
+          <w:rFonts w:ascii="Arial" w:hAnsi="Arial" w:cs="Arial"/>
+          <w:color w:val="270333"/>
+          <w:sz w:val="20"/>
+          <w:szCs w:val="20"/>
+          <w:shd w:val="clear" w:color="auto" w:fill="F8F8F8"/>
+        </w:rPr>
+        <w:t>showBegin</w:t>
+      </w:r>
+      <w:proofErr w:type="spellEnd"/>
+      <w:proofErr w:type="gramEnd"/>
+      <w:r>
+        <w:rPr>
+          <w:rFonts w:ascii="Arial" w:hAnsi="Arial" w:cs="Arial"/>
+          <w:color w:val="270333"/>
+          <w:sz w:val="20"/>
+          <w:szCs w:val="20"/>
+          <w:shd w:val="clear" w:color="auto" w:fill="F8F8F8"/>
+        </w:rPr>
+        <w:t>}</w:t>
+      </w:r>
+      <w:r>
         <w:rPr>
           <w:rFonts w:ascii="Lato" w:eastAsia="Arial" w:hAnsi="Lato"/>
           <w:b/>
@@ -238,16 +349,27 @@
           <w:sz w:val="42"/>
           <w:szCs w:val="42"/>
         </w:rPr>
-      </w:pPr>
-      <w:r>
-        <w:rPr>
-          <w:rFonts w:ascii="Arial" w:hAnsi="Arial" w:cs="Arial"/>
-          <w:color w:val="270333"/>
-          <w:sz w:val="20"/>
-          <w:szCs w:val="20"/>
-          <w:shd w:val="clear" w:color="auto" w:fill="F8F8F8"/>
-        </w:rPr>
-        <w:t>{$</w:t>
+        <w:t>Grazing License</w:t>
+      </w:r>
+      <w:r>
+        <w:rPr>
+          <w:rFonts w:ascii="Arial" w:hAnsi="Arial" w:cs="Arial"/>
+          <w:color w:val="270333"/>
+          <w:sz w:val="20"/>
+          <w:szCs w:val="20"/>
+          <w:shd w:val="clear" w:color="auto" w:fill="F8F8F8"/>
+        </w:rPr>
+        <w:t>{</w:t>
+      </w:r>
+      <w:r>
+        <w:rPr>
+          <w:rFonts w:ascii="Arial" w:hAnsi="Arial" w:cs="Arial"/>
+          <w:color w:val="270333"/>
+          <w:sz w:val="20"/>
+          <w:szCs w:val="20"/>
+          <w:shd w:val="clear" w:color="auto" w:fill="F8F8F8"/>
+        </w:rPr>
+        <w:t>$</w:t>
       </w:r>
       <w:proofErr w:type="spellStart"/>
       <w:proofErr w:type="gramStart"/>
@@ -259,6 +381,60 @@
           <w:szCs w:val="20"/>
           <w:shd w:val="clear" w:color="auto" w:fill="F8F8F8"/>
         </w:rPr>
+        <w:t>at</w:t>
+      </w:r>
+      <w:r>
+        <w:rPr>
+          <w:rFonts w:ascii="Arial" w:hAnsi="Arial" w:cs="Arial"/>
+          <w:color w:val="270333"/>
+          <w:sz w:val="20"/>
+          <w:szCs w:val="20"/>
+          <w:shd w:val="clear" w:color="auto" w:fill="F8F8F8"/>
+        </w:rPr>
+        <w:t>:show</w:t>
+      </w:r>
+      <w:r>
+        <w:rPr>
+          <w:rFonts w:ascii="Arial" w:hAnsi="Arial" w:cs="Arial"/>
+          <w:color w:val="270333"/>
+          <w:sz w:val="20"/>
+          <w:szCs w:val="20"/>
+          <w:shd w:val="clear" w:color="auto" w:fill="F8F8F8"/>
+        </w:rPr>
+        <w:t>End</w:t>
+      </w:r>
+      <w:proofErr w:type="spellEnd"/>
+      <w:proofErr w:type="gramEnd"/>
+      <w:r>
+        <w:rPr>
+          <w:rFonts w:ascii="Arial" w:hAnsi="Arial" w:cs="Arial"/>
+          <w:color w:val="270333"/>
+          <w:sz w:val="20"/>
+          <w:szCs w:val="20"/>
+          <w:shd w:val="clear" w:color="auto" w:fill="F8F8F8"/>
+        </w:rPr>
+        <w:t>}{</w:t>
+      </w:r>
+      <w:r>
+        <w:rPr>
+          <w:rFonts w:ascii="Arial" w:hAnsi="Arial" w:cs="Arial"/>
+          <w:color w:val="270333"/>
+          <w:sz w:val="20"/>
+          <w:szCs w:val="20"/>
+          <w:shd w:val="clear" w:color="auto" w:fill="F8F8F8"/>
+        </w:rPr>
+        <w:t>$</w:t>
+      </w:r>
+      <w:proofErr w:type="spellStart"/>
+      <w:proofErr w:type="gramStart"/>
+      <w:r>
+        <w:rPr>
+          <w:rFonts w:ascii="Arial" w:hAnsi="Arial" w:cs="Arial"/>
+          <w:color w:val="270333"/>
+          <w:sz w:val="20"/>
+          <w:szCs w:val="20"/>
+          <w:shd w:val="clear" w:color="auto" w:fill="F8F8F8"/>
+        </w:rPr>
         <w:t>at:ifEQ</w:t>
       </w:r>
       <w:proofErr w:type="spellEnd"/>
@@ -271,7 +447,7 @@
           <w:szCs w:val="20"/>
           <w:shd w:val="clear" w:color="auto" w:fill="F8F8F8"/>
         </w:rPr>
-        <w:t>(1</w:t>
+        <w:t>(3</w:t>
       </w:r>
       <w:proofErr w:type="gramStart"/>
       <w:r>
@@ -315,7 +491,7 @@
           <w:szCs w:val="20"/>
           <w:shd w:val="clear" w:color="auto" w:fill="F8F8F8"/>
         </w:rPr>
-        <w:t>(2</w:t>
+        <w:t>(4</w:t>
       </w:r>
       <w:proofErr w:type="gramStart"/>
       <w:r>
@@ -360,193 +536,6 @@
           <w:sz w:val="42"/>
           <w:szCs w:val="42"/>
         </w:rPr>
-        <w:t>Grazing License</w:t>
-      </w:r>
-      <w:r>
-        <w:rPr>
-          <w:rFonts w:ascii="Arial" w:hAnsi="Arial" w:cs="Arial"/>
-          <w:color w:val="270333"/>
-          <w:sz w:val="20"/>
-          <w:szCs w:val="20"/>
-          <w:shd w:val="clear" w:color="auto" w:fill="F8F8F8"/>
-        </w:rPr>
-        <w:t>{</w:t>
-      </w:r>
-      <w:r>
-        <w:rPr>
-          <w:rFonts w:ascii="Arial" w:hAnsi="Arial" w:cs="Arial"/>
-          <w:color w:val="270333"/>
-          <w:sz w:val="20"/>
-          <w:szCs w:val="20"/>
-          <w:shd w:val="clear" w:color="auto" w:fill="F8F8F8"/>
-        </w:rPr>
-        <w:t>$</w:t>
-      </w:r>
-      <w:proofErr w:type="spellStart"/>
-      <w:proofErr w:type="gramStart"/>
-      <w:r>
-        <w:rPr>
-          <w:rFonts w:ascii="Arial" w:hAnsi="Arial" w:cs="Arial"/>
-          <w:color w:val="270333"/>
-          <w:sz w:val="20"/>
-          <w:szCs w:val="20"/>
-          <w:shd w:val="clear" w:color="auto" w:fill="F8F8F8"/>
-        </w:rPr>
-        <w:t>at</w:t>
-      </w:r>
-      <w:r>
-        <w:rPr>
-          <w:rFonts w:ascii="Arial" w:hAnsi="Arial" w:cs="Arial"/>
-          <w:color w:val="270333"/>
-          <w:sz w:val="20"/>
-          <w:szCs w:val="20"/>
-          <w:shd w:val="clear" w:color="auto" w:fill="F8F8F8"/>
-        </w:rPr>
-        <w:t>:show</w:t>
-      </w:r>
-      <w:r>
-        <w:rPr>
-          <w:rFonts w:ascii="Arial" w:hAnsi="Arial" w:cs="Arial"/>
-          <w:color w:val="270333"/>
-          <w:sz w:val="20"/>
-          <w:szCs w:val="20"/>
-          <w:shd w:val="clear" w:color="auto" w:fill="F8F8F8"/>
-        </w:rPr>
-        <w:t>End</w:t>
-      </w:r>
-      <w:proofErr w:type="spellEnd"/>
-      <w:proofErr w:type="gramEnd"/>
-      <w:r>
-        <w:rPr>
-          <w:rFonts w:ascii="Arial" w:hAnsi="Arial" w:cs="Arial"/>
-          <w:color w:val="270333"/>
-          <w:sz w:val="20"/>
-          <w:szCs w:val="20"/>
-          <w:shd w:val="clear" w:color="auto" w:fill="F8F8F8"/>
-        </w:rPr>
-        <w:t>}{</w:t>
-      </w:r>
-      <w:r>
-        <w:rPr>
-          <w:rFonts w:ascii="Arial" w:hAnsi="Arial" w:cs="Arial"/>
-          <w:color w:val="270333"/>
-          <w:sz w:val="20"/>
-          <w:szCs w:val="20"/>
-          <w:shd w:val="clear" w:color="auto" w:fill="F8F8F8"/>
-        </w:rPr>
-        <w:t>$</w:t>
-      </w:r>
-      <w:proofErr w:type="spellStart"/>
-      <w:proofErr w:type="gramStart"/>
-      <w:r>
-        <w:rPr>
-          <w:rFonts w:ascii="Arial" w:hAnsi="Arial" w:cs="Arial"/>
-          <w:color w:val="270333"/>
-          <w:sz w:val="20"/>
-          <w:szCs w:val="20"/>
-          <w:shd w:val="clear" w:color="auto" w:fill="F8F8F8"/>
-        </w:rPr>
-        <w:t>at:ifEQ</w:t>
-      </w:r>
-      <w:proofErr w:type="spellEnd"/>
-      <w:proofErr w:type="gramEnd"/>
-      <w:r>
-        <w:rPr>
-          <w:rFonts w:ascii="Arial" w:hAnsi="Arial" w:cs="Arial"/>
-          <w:color w:val="270333"/>
-          <w:sz w:val="20"/>
-          <w:szCs w:val="20"/>
-          <w:shd w:val="clear" w:color="auto" w:fill="F8F8F8"/>
-        </w:rPr>
-        <w:t>(3</w:t>
-      </w:r>
-      <w:proofErr w:type="gramStart"/>
-      <w:r>
-        <w:rPr>
-          <w:rFonts w:ascii="Arial" w:hAnsi="Arial" w:cs="Arial"/>
-          <w:color w:val="270333"/>
-          <w:sz w:val="20"/>
-          <w:szCs w:val="20"/>
-          <w:shd w:val="clear" w:color="auto" w:fill="F8F8F8"/>
-        </w:rPr>
-        <w:t>):</w:t>
-      </w:r>
-      <w:proofErr w:type="spellStart"/>
-      <w:r>
-        <w:rPr>
-          <w:rFonts w:ascii="Arial" w:hAnsi="Arial" w:cs="Arial"/>
-          <w:color w:val="270333"/>
-          <w:sz w:val="20"/>
-          <w:szCs w:val="20"/>
-          <w:shd w:val="clear" w:color="auto" w:fill="F8F8F8"/>
-        </w:rPr>
-        <w:t>or</w:t>
-      </w:r>
-      <w:proofErr w:type="gramEnd"/>
-      <w:r>
-        <w:rPr>
-          <w:rFonts w:ascii="Arial" w:hAnsi="Arial" w:cs="Arial"/>
-          <w:color w:val="270333"/>
-          <w:sz w:val="20"/>
-          <w:szCs w:val="20"/>
-          <w:shd w:val="clear" w:color="auto" w:fill="F8F8F8"/>
-        </w:rPr>
-        <w:t>:ifEQ</w:t>
-      </w:r>
-      <w:proofErr w:type="spellEnd"/>
-      <w:r>
-        <w:rPr>
-          <w:rFonts w:ascii="Arial" w:hAnsi="Arial" w:cs="Arial"/>
-          <w:color w:val="270333"/>
-          <w:sz w:val="20"/>
-          <w:szCs w:val="20"/>
-          <w:shd w:val="clear" w:color="auto" w:fill="F8F8F8"/>
-        </w:rPr>
-        <w:t>(4</w:t>
-      </w:r>
-      <w:proofErr w:type="gramStart"/>
-      <w:r>
-        <w:rPr>
-          <w:rFonts w:ascii="Arial" w:hAnsi="Arial" w:cs="Arial"/>
-          <w:color w:val="270333"/>
-          <w:sz w:val="20"/>
-          <w:szCs w:val="20"/>
-          <w:shd w:val="clear" w:color="auto" w:fill="F8F8F8"/>
-        </w:rPr>
-        <w:t>):</w:t>
-      </w:r>
-      <w:proofErr w:type="spellStart"/>
-      <w:r>
-        <w:rPr>
-          <w:rFonts w:ascii="Arial" w:hAnsi="Arial" w:cs="Arial"/>
-          <w:color w:val="270333"/>
-          <w:sz w:val="20"/>
-          <w:szCs w:val="20"/>
-          <w:shd w:val="clear" w:color="auto" w:fill="F8F8F8"/>
-        </w:rPr>
-        <w:t>showBegin</w:t>
-      </w:r>
-      <w:proofErr w:type="spellEnd"/>
-      <w:proofErr w:type="gramEnd"/>
-      <w:r>
-        <w:rPr>
-          <w:rFonts w:ascii="Arial" w:hAnsi="Arial" w:cs="Arial"/>
-          <w:color w:val="270333"/>
-          <w:sz w:val="20"/>
-          <w:szCs w:val="20"/>
-          <w:shd w:val="clear" w:color="auto" w:fill="F8F8F8"/>
-        </w:rPr>
-        <w:t>}</w:t>
-      </w:r>
-      <w:r>
-        <w:rPr>
-          <w:rFonts w:ascii="Lato" w:eastAsia="Arial" w:hAnsi="Lato"/>
-          <w:b/>
-          <w:bCs/>
-          <w:color w:val="002C71"/>
-          <w:sz w:val="42"/>
-          <w:szCs w:val="42"/>
-        </w:rPr>
         <w:t>Hay Cutting Licence</w:t>
       </w:r>
       <w:r>
@@ -866,6 +855,52 @@
     <w:p>
       <w:r>
         <w:lastRenderedPageBreak/>
+        <w:t>{</w:t>
+      </w:r>
+      <w:proofErr w:type="spellStart"/>
+      <w:proofErr w:type="gramStart"/>
+      <w:r>
+        <w:t>d.approvalDate</w:t>
+      </w:r>
+      <w:proofErr w:type="gramEnd"/>
+      <w:r>
+        <w:t>:</w:t>
+      </w:r>
+      <w:proofErr w:type="gramStart"/>
+      <w:r>
+        <w:t>formatD</w:t>
+      </w:r>
+      <w:proofErr w:type="spellEnd"/>
+      <w:r>
+        <w:t>(</w:t>
+      </w:r>
+      <w:proofErr w:type="gramEnd"/>
+      <w:r>
+        <w:t>LL)}</w:t>
+      </w:r>
+    </w:p>
+    <w:p>
+      <w:r>
+        <w:t>Re: {</w:t>
+      </w:r>
+      <w:proofErr w:type="spellStart"/>
+      <w:proofErr w:type="gramStart"/>
+      <w:r>
+        <w:t>d.agreementId</w:t>
+      </w:r>
+      <w:proofErr w:type="spellEnd"/>
+      <w:proofErr w:type="gramEnd"/>
+      <w:r>
+        <w:t>}</w:t>
+      </w:r>
+    </w:p>
+    <w:p>
+      <w:r>
+        <w:t xml:space="preserve">VIA EMAIL </w:t>
+      </w:r>
+    </w:p>
+    <w:p>
+      <w:r>
         <w:t>Dear Agreement Holder,</w:t>
       </w:r>
     </w:p>
@@ -1057,7 +1092,13 @@
         <w:t>(LL)</w:t>
       </w:r>
       <w:r>
-        <w:t>} as required by Section 3 of the Range Planning and Practices Regulation.</w:t>
+        <w:t>}</w:t>
+      </w:r>
+      <w:r>
+        <w:t xml:space="preserve"> </w:t>
+      </w:r>
+      <w:r>
+        <w:t>as required by Section 3 of the Range Planning and Practices Regulation.</w:t>
       </w:r>
       <w:r>
         <w:t>{</w:t>
@@ -1173,12 +1214,16 @@
         <w:t>d.approvedByUser.givenName</w:t>
       </w:r>
       <w:proofErr w:type="spellEnd"/>
-      <w:proofErr w:type="gramEnd"/>
-      <w:r>
-        <w:t>} {</w:t>
-      </w:r>
-      <w:proofErr w:type="spellStart"/>
-      <w:proofErr w:type="gramStart"/>
+      <w:r>
+        <w:t>}</w:t>
+      </w:r>
+      <w:r>
+        <w:t xml:space="preserve">  </w:t>
+      </w:r>
+      <w:r>
+        <w:t>{</w:t>
+      </w:r>
+      <w:proofErr w:type="spellStart"/>
       <w:r>
         <w:t>d.approvedByUser.familyName</w:t>
       </w:r>
@@ -1190,28 +1235,7 @@
     </w:p>
     <w:p>
       <w:r>
-        <w:t>{</w:t>
-      </w:r>
-      <w:proofErr w:type="spellStart"/>
-      <w:proofErr w:type="gramStart"/>
-      <w:r>
-        <w:t>d.approvalDate</w:t>
-      </w:r>
-      <w:proofErr w:type="gramEnd"/>
-      <w:r>
-        <w:t>:</w:t>
-      </w:r>
-      <w:proofErr w:type="gramStart"/>
-      <w:r>
-        <w:t>formatD</w:t>
-      </w:r>
-      <w:proofErr w:type="spellEnd"/>
-      <w:r>
-        <w:t>(</w:t>
-      </w:r>
-      <w:proofErr w:type="gramEnd"/>
-      <w:r>
-        <w:t>LL)}</w:t>
+        <w:t>District Manager</w:t>
       </w:r>
     </w:p>
     <w:sectPr>

</xml_diff>

<commit_message>
Few small changes to exemption template
</commit_message>
<xml_diff>
--- a/exemptionTemplate.docx
+++ b/exemptionTemplate.docx
@@ -349,183 +349,7 @@
           <w:sz w:val="42"/>
           <w:szCs w:val="42"/>
         </w:rPr>
-        <w:t>Grazing License</w:t>
-      </w:r>
-      <w:r>
-        <w:rPr>
-          <w:rFonts w:ascii="Arial" w:hAnsi="Arial" w:cs="Arial"/>
-          <w:color w:val="270333"/>
-          <w:sz w:val="20"/>
-          <w:szCs w:val="20"/>
-          <w:shd w:val="clear" w:color="auto" w:fill="F8F8F8"/>
-        </w:rPr>
-        <w:t>{</w:t>
-      </w:r>
-      <w:r>
-        <w:rPr>
-          <w:rFonts w:ascii="Arial" w:hAnsi="Arial" w:cs="Arial"/>
-          <w:color w:val="270333"/>
-          <w:sz w:val="20"/>
-          <w:szCs w:val="20"/>
-          <w:shd w:val="clear" w:color="auto" w:fill="F8F8F8"/>
-        </w:rPr>
-        <w:t>$</w:t>
-      </w:r>
-      <w:proofErr w:type="spellStart"/>
-      <w:proofErr w:type="gramStart"/>
-      <w:r>
-        <w:rPr>
-          <w:rFonts w:ascii="Arial" w:hAnsi="Arial" w:cs="Arial"/>
-          <w:color w:val="270333"/>
-          <w:sz w:val="20"/>
-          <w:szCs w:val="20"/>
-          <w:shd w:val="clear" w:color="auto" w:fill="F8F8F8"/>
-        </w:rPr>
-        <w:t>at</w:t>
-      </w:r>
-      <w:r>
-        <w:rPr>
-          <w:rFonts w:ascii="Arial" w:hAnsi="Arial" w:cs="Arial"/>
-          <w:color w:val="270333"/>
-          <w:sz w:val="20"/>
-          <w:szCs w:val="20"/>
-          <w:shd w:val="clear" w:color="auto" w:fill="F8F8F8"/>
-        </w:rPr>
-        <w:t>:show</w:t>
-      </w:r>
-      <w:r>
-        <w:rPr>
-          <w:rFonts w:ascii="Arial" w:hAnsi="Arial" w:cs="Arial"/>
-          <w:color w:val="270333"/>
-          <w:sz w:val="20"/>
-          <w:szCs w:val="20"/>
-          <w:shd w:val="clear" w:color="auto" w:fill="F8F8F8"/>
-        </w:rPr>
-        <w:t>End</w:t>
-      </w:r>
-      <w:proofErr w:type="spellEnd"/>
-      <w:proofErr w:type="gramEnd"/>
-      <w:r>
-        <w:rPr>
-          <w:rFonts w:ascii="Arial" w:hAnsi="Arial" w:cs="Arial"/>
-          <w:color w:val="270333"/>
-          <w:sz w:val="20"/>
-          <w:szCs w:val="20"/>
-          <w:shd w:val="clear" w:color="auto" w:fill="F8F8F8"/>
-        </w:rPr>
-        <w:t>}{</w:t>
-      </w:r>
-      <w:r>
-        <w:rPr>
-          <w:rFonts w:ascii="Arial" w:hAnsi="Arial" w:cs="Arial"/>
-          <w:color w:val="270333"/>
-          <w:sz w:val="20"/>
-          <w:szCs w:val="20"/>
-          <w:shd w:val="clear" w:color="auto" w:fill="F8F8F8"/>
-        </w:rPr>
-        <w:t>$</w:t>
-      </w:r>
-      <w:proofErr w:type="spellStart"/>
-      <w:proofErr w:type="gramStart"/>
-      <w:r>
-        <w:rPr>
-          <w:rFonts w:ascii="Arial" w:hAnsi="Arial" w:cs="Arial"/>
-          <w:color w:val="270333"/>
-          <w:sz w:val="20"/>
-          <w:szCs w:val="20"/>
-          <w:shd w:val="clear" w:color="auto" w:fill="F8F8F8"/>
-        </w:rPr>
-        <w:t>at:ifEQ</w:t>
-      </w:r>
-      <w:proofErr w:type="spellEnd"/>
-      <w:proofErr w:type="gramEnd"/>
-      <w:r>
-        <w:rPr>
-          <w:rFonts w:ascii="Arial" w:hAnsi="Arial" w:cs="Arial"/>
-          <w:color w:val="270333"/>
-          <w:sz w:val="20"/>
-          <w:szCs w:val="20"/>
-          <w:shd w:val="clear" w:color="auto" w:fill="F8F8F8"/>
-        </w:rPr>
-        <w:t>(3</w:t>
-      </w:r>
-      <w:proofErr w:type="gramStart"/>
-      <w:r>
-        <w:rPr>
-          <w:rFonts w:ascii="Arial" w:hAnsi="Arial" w:cs="Arial"/>
-          <w:color w:val="270333"/>
-          <w:sz w:val="20"/>
-          <w:szCs w:val="20"/>
-          <w:shd w:val="clear" w:color="auto" w:fill="F8F8F8"/>
-        </w:rPr>
-        <w:t>):</w:t>
-      </w:r>
-      <w:proofErr w:type="spellStart"/>
-      <w:r>
-        <w:rPr>
-          <w:rFonts w:ascii="Arial" w:hAnsi="Arial" w:cs="Arial"/>
-          <w:color w:val="270333"/>
-          <w:sz w:val="20"/>
-          <w:szCs w:val="20"/>
-          <w:shd w:val="clear" w:color="auto" w:fill="F8F8F8"/>
-        </w:rPr>
-        <w:t>or</w:t>
-      </w:r>
-      <w:proofErr w:type="gramEnd"/>
-      <w:r>
-        <w:rPr>
-          <w:rFonts w:ascii="Arial" w:hAnsi="Arial" w:cs="Arial"/>
-          <w:color w:val="270333"/>
-          <w:sz w:val="20"/>
-          <w:szCs w:val="20"/>
-          <w:shd w:val="clear" w:color="auto" w:fill="F8F8F8"/>
-        </w:rPr>
-        <w:t>:ifEQ</w:t>
-      </w:r>
-      <w:proofErr w:type="spellEnd"/>
-      <w:r>
-        <w:rPr>
-          <w:rFonts w:ascii="Arial" w:hAnsi="Arial" w:cs="Arial"/>
-          <w:color w:val="270333"/>
-          <w:sz w:val="20"/>
-          <w:szCs w:val="20"/>
-          <w:shd w:val="clear" w:color="auto" w:fill="F8F8F8"/>
-        </w:rPr>
-        <w:t>(4</w:t>
-      </w:r>
-      <w:proofErr w:type="gramStart"/>
-      <w:r>
-        <w:rPr>
-          <w:rFonts w:ascii="Arial" w:hAnsi="Arial" w:cs="Arial"/>
-          <w:color w:val="270333"/>
-          <w:sz w:val="20"/>
-          <w:szCs w:val="20"/>
-          <w:shd w:val="clear" w:color="auto" w:fill="F8F8F8"/>
-        </w:rPr>
-        <w:t>):</w:t>
-      </w:r>
-      <w:proofErr w:type="spellStart"/>
-      <w:r>
-        <w:rPr>
-          <w:rFonts w:ascii="Arial" w:hAnsi="Arial" w:cs="Arial"/>
-          <w:color w:val="270333"/>
-          <w:sz w:val="20"/>
-          <w:szCs w:val="20"/>
-          <w:shd w:val="clear" w:color="auto" w:fill="F8F8F8"/>
-        </w:rPr>
-        <w:t>showBegin</w:t>
-      </w:r>
-      <w:proofErr w:type="spellEnd"/>
-      <w:proofErr w:type="gramEnd"/>
-      <w:r>
-        <w:rPr>
-          <w:rFonts w:ascii="Arial" w:hAnsi="Arial" w:cs="Arial"/>
-          <w:color w:val="270333"/>
-          <w:sz w:val="20"/>
-          <w:szCs w:val="20"/>
-          <w:shd w:val="clear" w:color="auto" w:fill="F8F8F8"/>
-        </w:rPr>
-        <w:t>}</w:t>
+        <w:t>Grazing Licen</w:t>
       </w:r>
       <w:r>
         <w:rPr>
@@ -536,6 +360,204 @@
           <w:sz w:val="42"/>
           <w:szCs w:val="42"/>
         </w:rPr>
+        <w:t>c</w:t>
+      </w:r>
+      <w:r>
+        <w:rPr>
+          <w:rFonts w:ascii="Lato" w:eastAsia="Arial" w:hAnsi="Lato"/>
+          <w:b/>
+          <w:bCs/>
+          <w:color w:val="002C71"/>
+          <w:sz w:val="42"/>
+          <w:szCs w:val="42"/>
+        </w:rPr>
+        <w:t>e</w:t>
+      </w:r>
+      <w:r>
+        <w:rPr>
+          <w:rFonts w:ascii="Arial" w:hAnsi="Arial" w:cs="Arial"/>
+          <w:color w:val="270333"/>
+          <w:sz w:val="20"/>
+          <w:szCs w:val="20"/>
+          <w:shd w:val="clear" w:color="auto" w:fill="F8F8F8"/>
+        </w:rPr>
+        <w:t>{</w:t>
+      </w:r>
+      <w:r>
+        <w:rPr>
+          <w:rFonts w:ascii="Arial" w:hAnsi="Arial" w:cs="Arial"/>
+          <w:color w:val="270333"/>
+          <w:sz w:val="20"/>
+          <w:szCs w:val="20"/>
+          <w:shd w:val="clear" w:color="auto" w:fill="F8F8F8"/>
+        </w:rPr>
+        <w:t>$</w:t>
+      </w:r>
+      <w:proofErr w:type="spellStart"/>
+      <w:proofErr w:type="gramStart"/>
+      <w:r>
+        <w:rPr>
+          <w:rFonts w:ascii="Arial" w:hAnsi="Arial" w:cs="Arial"/>
+          <w:color w:val="270333"/>
+          <w:sz w:val="20"/>
+          <w:szCs w:val="20"/>
+          <w:shd w:val="clear" w:color="auto" w:fill="F8F8F8"/>
+        </w:rPr>
+        <w:t>at</w:t>
+      </w:r>
+      <w:r>
+        <w:rPr>
+          <w:rFonts w:ascii="Arial" w:hAnsi="Arial" w:cs="Arial"/>
+          <w:color w:val="270333"/>
+          <w:sz w:val="20"/>
+          <w:szCs w:val="20"/>
+          <w:shd w:val="clear" w:color="auto" w:fill="F8F8F8"/>
+        </w:rPr>
+        <w:t>:show</w:t>
+      </w:r>
+      <w:r>
+        <w:rPr>
+          <w:rFonts w:ascii="Arial" w:hAnsi="Arial" w:cs="Arial"/>
+          <w:color w:val="270333"/>
+          <w:sz w:val="20"/>
+          <w:szCs w:val="20"/>
+          <w:shd w:val="clear" w:color="auto" w:fill="F8F8F8"/>
+        </w:rPr>
+        <w:t>End</w:t>
+      </w:r>
+      <w:proofErr w:type="spellEnd"/>
+      <w:proofErr w:type="gramEnd"/>
+      <w:r>
+        <w:rPr>
+          <w:rFonts w:ascii="Arial" w:hAnsi="Arial" w:cs="Arial"/>
+          <w:color w:val="270333"/>
+          <w:sz w:val="20"/>
+          <w:szCs w:val="20"/>
+          <w:shd w:val="clear" w:color="auto" w:fill="F8F8F8"/>
+        </w:rPr>
+        <w:t>}{</w:t>
+      </w:r>
+      <w:r>
+        <w:rPr>
+          <w:rFonts w:ascii="Arial" w:hAnsi="Arial" w:cs="Arial"/>
+          <w:color w:val="270333"/>
+          <w:sz w:val="20"/>
+          <w:szCs w:val="20"/>
+          <w:shd w:val="clear" w:color="auto" w:fill="F8F8F8"/>
+        </w:rPr>
+        <w:t>$</w:t>
+      </w:r>
+      <w:proofErr w:type="spellStart"/>
+      <w:proofErr w:type="gramStart"/>
+      <w:r>
+        <w:rPr>
+          <w:rFonts w:ascii="Arial" w:hAnsi="Arial" w:cs="Arial"/>
+          <w:color w:val="270333"/>
+          <w:sz w:val="20"/>
+          <w:szCs w:val="20"/>
+          <w:shd w:val="clear" w:color="auto" w:fill="F8F8F8"/>
+        </w:rPr>
+        <w:t>at:ifEQ</w:t>
+      </w:r>
+      <w:proofErr w:type="spellEnd"/>
+      <w:proofErr w:type="gramEnd"/>
+      <w:r>
+        <w:rPr>
+          <w:rFonts w:ascii="Arial" w:hAnsi="Arial" w:cs="Arial"/>
+          <w:color w:val="270333"/>
+          <w:sz w:val="20"/>
+          <w:szCs w:val="20"/>
+          <w:shd w:val="clear" w:color="auto" w:fill="F8F8F8"/>
+        </w:rPr>
+        <w:t>(3</w:t>
+      </w:r>
+      <w:proofErr w:type="gramStart"/>
+      <w:r>
+        <w:rPr>
+          <w:rFonts w:ascii="Arial" w:hAnsi="Arial" w:cs="Arial"/>
+          <w:color w:val="270333"/>
+          <w:sz w:val="20"/>
+          <w:szCs w:val="20"/>
+          <w:shd w:val="clear" w:color="auto" w:fill="F8F8F8"/>
+        </w:rPr>
+        <w:t>):</w:t>
+      </w:r>
+      <w:proofErr w:type="spellStart"/>
+      <w:r>
+        <w:rPr>
+          <w:rFonts w:ascii="Arial" w:hAnsi="Arial" w:cs="Arial"/>
+          <w:color w:val="270333"/>
+          <w:sz w:val="20"/>
+          <w:szCs w:val="20"/>
+          <w:shd w:val="clear" w:color="auto" w:fill="F8F8F8"/>
+        </w:rPr>
+        <w:t>or</w:t>
+      </w:r>
+      <w:proofErr w:type="gramEnd"/>
+      <w:r>
+        <w:rPr>
+          <w:rFonts w:ascii="Arial" w:hAnsi="Arial" w:cs="Arial"/>
+          <w:color w:val="270333"/>
+          <w:sz w:val="20"/>
+          <w:szCs w:val="20"/>
+          <w:shd w:val="clear" w:color="auto" w:fill="F8F8F8"/>
+        </w:rPr>
+        <w:t>:ifEQ</w:t>
+      </w:r>
+      <w:proofErr w:type="spellEnd"/>
+      <w:r>
+        <w:rPr>
+          <w:rFonts w:ascii="Arial" w:hAnsi="Arial" w:cs="Arial"/>
+          <w:color w:val="270333"/>
+          <w:sz w:val="20"/>
+          <w:szCs w:val="20"/>
+          <w:shd w:val="clear" w:color="auto" w:fill="F8F8F8"/>
+        </w:rPr>
+        <w:t>(4</w:t>
+      </w:r>
+      <w:proofErr w:type="gramStart"/>
+      <w:r>
+        <w:rPr>
+          <w:rFonts w:ascii="Arial" w:hAnsi="Arial" w:cs="Arial"/>
+          <w:color w:val="270333"/>
+          <w:sz w:val="20"/>
+          <w:szCs w:val="20"/>
+          <w:shd w:val="clear" w:color="auto" w:fill="F8F8F8"/>
+        </w:rPr>
+        <w:t>):</w:t>
+      </w:r>
+      <w:proofErr w:type="spellStart"/>
+      <w:r>
+        <w:rPr>
+          <w:rFonts w:ascii="Arial" w:hAnsi="Arial" w:cs="Arial"/>
+          <w:color w:val="270333"/>
+          <w:sz w:val="20"/>
+          <w:szCs w:val="20"/>
+          <w:shd w:val="clear" w:color="auto" w:fill="F8F8F8"/>
+        </w:rPr>
+        <w:t>showBegin</w:t>
+      </w:r>
+      <w:proofErr w:type="spellEnd"/>
+      <w:proofErr w:type="gramEnd"/>
+      <w:r>
+        <w:rPr>
+          <w:rFonts w:ascii="Arial" w:hAnsi="Arial" w:cs="Arial"/>
+          <w:color w:val="270333"/>
+          <w:sz w:val="20"/>
+          <w:szCs w:val="20"/>
+          <w:shd w:val="clear" w:color="auto" w:fill="F8F8F8"/>
+        </w:rPr>
+        <w:t>}</w:t>
+      </w:r>
+      <w:r>
+        <w:rPr>
+          <w:rFonts w:ascii="Lato" w:eastAsia="Arial" w:hAnsi="Lato"/>
+          <w:b/>
+          <w:bCs/>
+          <w:color w:val="002C71"/>
+          <w:sz w:val="42"/>
+          <w:szCs w:val="42"/>
+        </w:rPr>
         <w:t>Hay Cutting Licence</w:t>
       </w:r>
       <w:r>
@@ -906,7 +928,13 @@
     </w:p>
     <w:p>
       <w:r>
-        <w:t>You are hereby exempt from the requirement to have an approved Range Use Plan for your Range Act Agreement {</w:t>
+        <w:t>You are hereby exempt from the requirement to have an approved Range Use Plan</w:t>
+      </w:r>
+      <w:r>
+        <w:t xml:space="preserve"> (RUP)</w:t>
+      </w:r>
+      <w:r>
+        <w:t xml:space="preserve"> for your Range Act Agreement {</w:t>
       </w:r>
       <w:proofErr w:type="spellStart"/>
       <w:proofErr w:type="gramStart"/>
@@ -1001,7 +1029,34 @@
     </w:p>
     <w:p>
       <w:r>
-        <w:t>As per Section 112 of FRPA, a condition of this exemption is that you follow the attached docum</w:t>
+        <w:t>As per Section 112 of</w:t>
+      </w:r>
+      <w:r>
+        <w:t xml:space="preserve"> </w:t>
+      </w:r>
+      <w:r>
+        <w:t>the Forest and Range Practices Act</w:t>
+      </w:r>
+      <w:r>
+        <w:t xml:space="preserve"> </w:t>
+      </w:r>
+      <w:r>
+        <w:t>(</w:t>
+      </w:r>
+      <w:r>
+        <w:t>FRPA</w:t>
+      </w:r>
+      <w:r>
+        <w:t>)</w:t>
+      </w:r>
+      <w:r>
+        <w:t xml:space="preserve">, a condition of this exemption is that you follow the </w:t>
+      </w:r>
+      <w:r>
+        <w:t xml:space="preserve">management actions contained in the </w:t>
+      </w:r>
+      <w:r>
+        <w:t>attached docum</w:t>
       </w:r>
       <w:r>
         <w:t>en</w:t>
@@ -1075,7 +1130,16 @@
         <w:t>}</w:t>
       </w:r>
       <w:r>
-        <w:t>As you have not submitted a valid range use plan, you must submit a plan as per Section 32 of FRPA at least 2 months prior to {</w:t>
+        <w:t xml:space="preserve">As you have not submitted a valid range use plan, you must submit a plan as per Section 32 of </w:t>
+      </w:r>
+      <w:r>
+        <w:t>Forest and Range Practices Act</w:t>
+      </w:r>
+      <w:r>
+        <w:t xml:space="preserve"> (FRPA), </w:t>
+      </w:r>
+      <w:r>
+        <w:t>at least 2 months prior to {</w:t>
       </w:r>
       <w:proofErr w:type="spellStart"/>
       <w:r>
@@ -1169,7 +1233,13 @@
         <w:t>}</w:t>
       </w:r>
       <w:r>
-        <w:t xml:space="preserve">While you have submitted a plan, it is currently following the Ministry of Forests internal processes.  You will be informed when your plan is approved or if further action by you is </w:t>
+        <w:t>While you have submitted a plan, it is currently following the Ministry of Forests internal</w:t>
+      </w:r>
+      <w:r>
+        <w:t xml:space="preserve"> review</w:t>
+      </w:r>
+      <w:r>
+        <w:t xml:space="preserve"> processes.  You will be informed when your plan is approved or if further action by you is </w:t>
       </w:r>
       <w:r>
         <w:t>required. {</w:t>

</xml_diff>